<commit_message>
edited cake bot and testing evidence
</commit_message>
<xml_diff>
--- a/Testing evidence.docx
+++ b/Testing evidence.docx
@@ -1,6 +1,6 @@
 
 <file path=word/document.xml><?xml version="1.0" encoding="utf-8"?>
-<w:document xmlns:wpc="http://schemas.microsoft.com/office/word/2010/wordprocessingCanvas" xmlns:cx="http://schemas.microsoft.com/office/drawing/2014/chartex" xmlns:cx1="http://schemas.microsoft.com/office/drawing/2015/9/8/chartex" xmlns:cx2="http://schemas.microsoft.com/office/drawing/2015/10/21/chartex" xmlns:cx3="http://schemas.microsoft.com/office/drawing/2016/5/9/chartex" xmlns:cx4="http://schemas.microsoft.com/office/drawing/2016/5/10/chartex" xmlns:cx5="http://schemas.microsoft.com/office/drawing/2016/5/11/chartex" xmlns:cx6="http://schemas.microsoft.com/office/drawing/2016/5/12/chartex" xmlns:cx7="http://schemas.microsoft.com/office/drawing/2016/5/13/chartex" xmlns:cx8="http://schemas.microsoft.com/office/drawing/2016/5/14/chartex" xmlns:mc="http://schemas.openxmlformats.org/markup-compatibility/2006" xmlns:aink="http://schemas.microsoft.com/office/drawing/2016/ink" xmlns:am3d="http://schemas.microsoft.com/office/drawing/2017/model3d" xmlns:o="urn:schemas-microsoft-com:office:office" xmlns:r="http://schemas.openxmlformats.org/officeDocument/2006/relationships" xmlns:m="http://schemas.openxmlformats.org/officeDocument/2006/math" xmlns:v="urn:schemas-microsoft-com:vml" xmlns:wp14="http://schemas.microsoft.com/office/word/2010/wordprocessingDrawing" xmlns:wp="http://schemas.openxmlformats.org/drawingml/2006/wordprocessingDrawing" xmlns:w10="urn:schemas-microsoft-com:office:word" xmlns:w="http://schemas.openxmlformats.org/wordprocessingml/2006/main" xmlns:w14="http://schemas.microsoft.com/office/word/2010/wordml" xmlns:w15="http://schemas.microsoft.com/office/word/2012/wordml" xmlns:w16cid="http://schemas.microsoft.com/office/word/2016/wordml/cid" xmlns:w16se="http://schemas.microsoft.com/office/word/2015/wordml/symex" xmlns:wpg="http://schemas.microsoft.com/office/word/2010/wordprocessingGroup" xmlns:wpi="http://schemas.microsoft.com/office/word/2010/wordprocessingInk" xmlns:wne="http://schemas.microsoft.com/office/word/2006/wordml" xmlns:wps="http://schemas.microsoft.com/office/word/2010/wordprocessingShape" mc:Ignorable="w14 w15 w16se w16cid wp14">
+<w:document xmlns:wpc="http://schemas.microsoft.com/office/word/2010/wordprocessingCanvas" xmlns:cx="http://schemas.microsoft.com/office/drawing/2014/chartex" xmlns:cx1="http://schemas.microsoft.com/office/drawing/2015/9/8/chartex" xmlns:cx2="http://schemas.microsoft.com/office/drawing/2015/10/21/chartex" xmlns:cx3="http://schemas.microsoft.com/office/drawing/2016/5/9/chartex" xmlns:cx4="http://schemas.microsoft.com/office/drawing/2016/5/10/chartex" xmlns:cx5="http://schemas.microsoft.com/office/drawing/2016/5/11/chartex" xmlns:cx6="http://schemas.microsoft.com/office/drawing/2016/5/12/chartex" xmlns:cx7="http://schemas.microsoft.com/office/drawing/2016/5/13/chartex" xmlns:cx8="http://schemas.microsoft.com/office/drawing/2016/5/14/chartex" xmlns:mc="http://schemas.openxmlformats.org/markup-compatibility/2006" xmlns:aink="http://schemas.microsoft.com/office/drawing/2016/ink" xmlns:am3d="http://schemas.microsoft.com/office/drawing/2017/model3d" xmlns:o="urn:schemas-microsoft-com:office:office" xmlns:oel="http://schemas.microsoft.com/office/2019/extlst" xmlns:r="http://schemas.openxmlformats.org/officeDocument/2006/relationships" xmlns:m="http://schemas.openxmlformats.org/officeDocument/2006/math" xmlns:v="urn:schemas-microsoft-com:vml" xmlns:wp14="http://schemas.microsoft.com/office/word/2010/wordprocessingDrawing" xmlns:wp="http://schemas.openxmlformats.org/drawingml/2006/wordprocessingDrawing" xmlns:w10="urn:schemas-microsoft-com:office:word" xmlns:w="http://schemas.openxmlformats.org/wordprocessingml/2006/main" xmlns:w14="http://schemas.microsoft.com/office/word/2010/wordml" xmlns:w15="http://schemas.microsoft.com/office/word/2012/wordml" xmlns:w16cex="http://schemas.microsoft.com/office/word/2018/wordml/cex" xmlns:w16cid="http://schemas.microsoft.com/office/word/2016/wordml/cid" xmlns:w16="http://schemas.microsoft.com/office/word/2018/wordml" xmlns:w16sdtdh="http://schemas.microsoft.com/office/word/2020/wordml/sdtdatahash" xmlns:w16se="http://schemas.microsoft.com/office/word/2015/wordml/symex" xmlns:wpg="http://schemas.microsoft.com/office/word/2010/wordprocessingGroup" xmlns:wpi="http://schemas.microsoft.com/office/word/2010/wordprocessingInk" xmlns:wne="http://schemas.microsoft.com/office/word/2006/wordml" xmlns:wps="http://schemas.microsoft.com/office/word/2010/wordprocessingShape" mc:Ignorable="w14 w15 w16se w16cid w16 w16cex w16sdtdh wp14">
   <w:body>
     <w:p>
       <w:pPr>
@@ -201,31 +201,109 @@
               </w:pBdr>
               <w:spacing w:line="240" w:lineRule="auto"/>
             </w:pPr>
-          </w:p>
-        </w:tc>
-        <w:tc>
-          <w:tcPr>
-            <w:tcW w:w="3010" w:type="dxa"/>
-            <w:shd w:val="clear" w:color="auto" w:fill="auto"/>
-            <w:tcMar>
-              <w:top w:w="100" w:type="dxa"/>
-              <w:left w:w="100" w:type="dxa"/>
-              <w:bottom w:w="100" w:type="dxa"/>
-              <w:right w:w="100" w:type="dxa"/>
-            </w:tcMar>
-          </w:tcPr>
-          <w:p>
-            <w:pPr>
-              <w:widowControl w:val="0"/>
-              <w:pBdr>
-                <w:top w:val="nil"/>
-                <w:left w:val="nil"/>
-                <w:bottom w:val="nil"/>
-                <w:right w:val="nil"/>
-                <w:between w:val="nil"/>
-              </w:pBdr>
-              <w:spacing w:line="240" w:lineRule="auto"/>
-            </w:pPr>
+            <w:r>
+              <w:t xml:space="preserve">Prints “delivery” </w:t>
+            </w:r>
+          </w:p>
+          <w:p>
+            <w:pPr>
+              <w:widowControl w:val="0"/>
+              <w:pBdr>
+                <w:top w:val="nil"/>
+                <w:left w:val="nil"/>
+                <w:bottom w:val="nil"/>
+                <w:right w:val="nil"/>
+                <w:between w:val="nil"/>
+              </w:pBdr>
+              <w:spacing w:line="240" w:lineRule="auto"/>
+            </w:pPr>
+            <w:r>
+              <w:t>Moves on to name</w:t>
+            </w:r>
+          </w:p>
+          <w:p>
+            <w:pPr>
+              <w:widowControl w:val="0"/>
+              <w:pBdr>
+                <w:top w:val="nil"/>
+                <w:left w:val="nil"/>
+                <w:bottom w:val="nil"/>
+                <w:right w:val="nil"/>
+                <w:between w:val="nil"/>
+              </w:pBdr>
+              <w:spacing w:line="240" w:lineRule="auto"/>
+            </w:pPr>
+          </w:p>
+        </w:tc>
+        <w:tc>
+          <w:tcPr>
+            <w:tcW w:w="3010" w:type="dxa"/>
+            <w:shd w:val="clear" w:color="auto" w:fill="auto"/>
+            <w:tcMar>
+              <w:top w:w="100" w:type="dxa"/>
+              <w:left w:w="100" w:type="dxa"/>
+              <w:bottom w:w="100" w:type="dxa"/>
+              <w:right w:w="100" w:type="dxa"/>
+            </w:tcMar>
+          </w:tcPr>
+          <w:p>
+            <w:pPr>
+              <w:widowControl w:val="0"/>
+              <w:pBdr>
+                <w:top w:val="nil"/>
+                <w:left w:val="nil"/>
+                <w:bottom w:val="nil"/>
+                <w:right w:val="nil"/>
+                <w:between w:val="nil"/>
+              </w:pBdr>
+              <w:spacing w:line="240" w:lineRule="auto"/>
+            </w:pPr>
+            <w:r>
+              <w:rPr>
+                <w:noProof/>
+              </w:rPr>
+              <w:drawing>
+                <wp:inline distT="0" distB="0" distL="0" distR="0" wp14:anchorId="50DDD72B" wp14:editId="15D88FAB">
+                  <wp:extent cx="1784350" cy="596265"/>
+                  <wp:effectExtent l="0" t="0" r="6350" b="635"/>
+                  <wp:docPr id="1" name="Picture 1"/>
+                  <wp:cNvGraphicFramePr>
+                    <a:graphicFrameLocks xmlns:a="http://schemas.openxmlformats.org/drawingml/2006/main" noChangeAspect="1"/>
+                  </wp:cNvGraphicFramePr>
+                  <a:graphic xmlns:a="http://schemas.openxmlformats.org/drawingml/2006/main">
+                    <a:graphicData uri="http://schemas.openxmlformats.org/drawingml/2006/picture">
+                      <pic:pic xmlns:pic="http://schemas.openxmlformats.org/drawingml/2006/picture">
+                        <pic:nvPicPr>
+                          <pic:cNvPr id="1" name="Picture 1"/>
+                          <pic:cNvPicPr/>
+                        </pic:nvPicPr>
+                        <pic:blipFill>
+                          <a:blip r:embed="rId4" cstate="print">
+                            <a:extLst>
+                              <a:ext uri="{28A0092B-C50C-407E-A947-70E740481C1C}">
+                                <a14:useLocalDpi xmlns:a14="http://schemas.microsoft.com/office/drawing/2010/main" val="0"/>
+                              </a:ext>
+                            </a:extLst>
+                          </a:blip>
+                          <a:stretch>
+                            <a:fillRect/>
+                          </a:stretch>
+                        </pic:blipFill>
+                        <pic:spPr>
+                          <a:xfrm>
+                            <a:off x="0" y="0"/>
+                            <a:ext cx="1784350" cy="596265"/>
+                          </a:xfrm>
+                          <a:prstGeom prst="rect">
+                            <a:avLst/>
+                          </a:prstGeom>
+                        </pic:spPr>
+                      </pic:pic>
+                    </a:graphicData>
+                  </a:graphic>
+                </wp:inline>
+              </w:drawing>
+            </w:r>
           </w:p>
         </w:tc>
       </w:tr>
@@ -307,31 +385,96 @@
               </w:pBdr>
               <w:spacing w:line="240" w:lineRule="auto"/>
             </w:pPr>
-          </w:p>
-        </w:tc>
-        <w:tc>
-          <w:tcPr>
-            <w:tcW w:w="3010" w:type="dxa"/>
-            <w:shd w:val="clear" w:color="auto" w:fill="auto"/>
-            <w:tcMar>
-              <w:top w:w="100" w:type="dxa"/>
-              <w:left w:w="100" w:type="dxa"/>
-              <w:bottom w:w="100" w:type="dxa"/>
-              <w:right w:w="100" w:type="dxa"/>
-            </w:tcMar>
-          </w:tcPr>
-          <w:p>
-            <w:pPr>
-              <w:widowControl w:val="0"/>
-              <w:pBdr>
-                <w:top w:val="nil"/>
-                <w:left w:val="nil"/>
-                <w:bottom w:val="nil"/>
-                <w:right w:val="nil"/>
-                <w:between w:val="nil"/>
-              </w:pBdr>
-              <w:spacing w:line="240" w:lineRule="auto"/>
-            </w:pPr>
+            <w:r>
+              <w:t xml:space="preserve">Prints “click and collect” </w:t>
+            </w:r>
+          </w:p>
+          <w:p>
+            <w:pPr>
+              <w:widowControl w:val="0"/>
+              <w:pBdr>
+                <w:top w:val="nil"/>
+                <w:left w:val="nil"/>
+                <w:bottom w:val="nil"/>
+                <w:right w:val="nil"/>
+                <w:between w:val="nil"/>
+              </w:pBdr>
+              <w:spacing w:line="240" w:lineRule="auto"/>
+            </w:pPr>
+            <w:r>
+              <w:t>Moves on to name</w:t>
+            </w:r>
+          </w:p>
+        </w:tc>
+        <w:tc>
+          <w:tcPr>
+            <w:tcW w:w="3010" w:type="dxa"/>
+            <w:shd w:val="clear" w:color="auto" w:fill="auto"/>
+            <w:tcMar>
+              <w:top w:w="100" w:type="dxa"/>
+              <w:left w:w="100" w:type="dxa"/>
+              <w:bottom w:w="100" w:type="dxa"/>
+              <w:right w:w="100" w:type="dxa"/>
+            </w:tcMar>
+          </w:tcPr>
+          <w:p>
+            <w:pPr>
+              <w:widowControl w:val="0"/>
+              <w:pBdr>
+                <w:top w:val="nil"/>
+                <w:left w:val="nil"/>
+                <w:bottom w:val="nil"/>
+                <w:right w:val="nil"/>
+                <w:between w:val="nil"/>
+              </w:pBdr>
+              <w:spacing w:line="240" w:lineRule="auto"/>
+            </w:pPr>
+            <w:r>
+              <w:rPr>
+                <w:noProof/>
+              </w:rPr>
+              <w:drawing>
+                <wp:inline distT="0" distB="0" distL="0" distR="0" wp14:anchorId="21578E72" wp14:editId="5C48B142">
+                  <wp:extent cx="1784350" cy="598170"/>
+                  <wp:effectExtent l="0" t="0" r="6350" b="0"/>
+                  <wp:docPr id="2" name="Picture 2"/>
+                  <wp:cNvGraphicFramePr>
+                    <a:graphicFrameLocks xmlns:a="http://schemas.openxmlformats.org/drawingml/2006/main" noChangeAspect="1"/>
+                  </wp:cNvGraphicFramePr>
+                  <a:graphic xmlns:a="http://schemas.openxmlformats.org/drawingml/2006/main">
+                    <a:graphicData uri="http://schemas.openxmlformats.org/drawingml/2006/picture">
+                      <pic:pic xmlns:pic="http://schemas.openxmlformats.org/drawingml/2006/picture">
+                        <pic:nvPicPr>
+                          <pic:cNvPr id="2" name="Picture 2"/>
+                          <pic:cNvPicPr/>
+                        </pic:nvPicPr>
+                        <pic:blipFill>
+                          <a:blip r:embed="rId5" cstate="print">
+                            <a:extLst>
+                              <a:ext uri="{28A0092B-C50C-407E-A947-70E740481C1C}">
+                                <a14:useLocalDpi xmlns:a14="http://schemas.microsoft.com/office/drawing/2010/main" val="0"/>
+                              </a:ext>
+                            </a:extLst>
+                          </a:blip>
+                          <a:stretch>
+                            <a:fillRect/>
+                          </a:stretch>
+                        </pic:blipFill>
+                        <pic:spPr>
+                          <a:xfrm>
+                            <a:off x="0" y="0"/>
+                            <a:ext cx="1784350" cy="598170"/>
+                          </a:xfrm>
+                          <a:prstGeom prst="rect">
+                            <a:avLst/>
+                          </a:prstGeom>
+                        </pic:spPr>
+                      </pic:pic>
+                    </a:graphicData>
+                  </a:graphic>
+                </wp:inline>
+              </w:drawing>
+            </w:r>
           </w:p>
         </w:tc>
       </w:tr>
@@ -400,31 +543,99 @@
               </w:pBdr>
               <w:spacing w:line="240" w:lineRule="auto"/>
             </w:pPr>
-          </w:p>
-        </w:tc>
-        <w:tc>
-          <w:tcPr>
-            <w:tcW w:w="3010" w:type="dxa"/>
-            <w:shd w:val="clear" w:color="auto" w:fill="auto"/>
-            <w:tcMar>
-              <w:top w:w="100" w:type="dxa"/>
-              <w:left w:w="100" w:type="dxa"/>
-              <w:bottom w:w="100" w:type="dxa"/>
-              <w:right w:w="100" w:type="dxa"/>
-            </w:tcMar>
-          </w:tcPr>
-          <w:p>
-            <w:pPr>
-              <w:widowControl w:val="0"/>
-              <w:pBdr>
-                <w:top w:val="nil"/>
-                <w:left w:val="nil"/>
-                <w:bottom w:val="nil"/>
-                <w:right w:val="nil"/>
-                <w:between w:val="nil"/>
-              </w:pBdr>
-              <w:spacing w:line="240" w:lineRule="auto"/>
-            </w:pPr>
+            <w:r>
+              <w:t xml:space="preserve">Prints “The order must be between 1 and 2” </w:t>
+            </w:r>
+          </w:p>
+          <w:p>
+            <w:pPr>
+              <w:widowControl w:val="0"/>
+              <w:pBdr>
+                <w:top w:val="nil"/>
+                <w:left w:val="nil"/>
+                <w:bottom w:val="nil"/>
+                <w:right w:val="nil"/>
+                <w:between w:val="nil"/>
+              </w:pBdr>
+              <w:spacing w:line="240" w:lineRule="auto"/>
+            </w:pPr>
+            <w:r>
+              <w:t>A</w:t>
+            </w:r>
+            <w:r>
+              <w:t>sks for input again</w:t>
+            </w:r>
+          </w:p>
+        </w:tc>
+        <w:tc>
+          <w:tcPr>
+            <w:tcW w:w="3010" w:type="dxa"/>
+            <w:shd w:val="clear" w:color="auto" w:fill="auto"/>
+            <w:tcMar>
+              <w:top w:w="100" w:type="dxa"/>
+              <w:left w:w="100" w:type="dxa"/>
+              <w:bottom w:w="100" w:type="dxa"/>
+              <w:right w:w="100" w:type="dxa"/>
+            </w:tcMar>
+          </w:tcPr>
+          <w:p>
+            <w:pPr>
+              <w:widowControl w:val="0"/>
+              <w:pBdr>
+                <w:top w:val="nil"/>
+                <w:left w:val="nil"/>
+                <w:bottom w:val="nil"/>
+                <w:right w:val="nil"/>
+                <w:between w:val="nil"/>
+              </w:pBdr>
+              <w:spacing w:line="240" w:lineRule="auto"/>
+            </w:pPr>
+            <w:r>
+              <w:rPr>
+                <w:noProof/>
+              </w:rPr>
+              <w:drawing>
+                <wp:inline distT="0" distB="0" distL="0" distR="0" wp14:anchorId="263087B4" wp14:editId="2E874425">
+                  <wp:extent cx="1784350" cy="467360"/>
+                  <wp:effectExtent l="0" t="0" r="6350" b="2540"/>
+                  <wp:docPr id="3" name="Picture 3"/>
+                  <wp:cNvGraphicFramePr>
+                    <a:graphicFrameLocks xmlns:a="http://schemas.openxmlformats.org/drawingml/2006/main" noChangeAspect="1"/>
+                  </wp:cNvGraphicFramePr>
+                  <a:graphic xmlns:a="http://schemas.openxmlformats.org/drawingml/2006/main">
+                    <a:graphicData uri="http://schemas.openxmlformats.org/drawingml/2006/picture">
+                      <pic:pic xmlns:pic="http://schemas.openxmlformats.org/drawingml/2006/picture">
+                        <pic:nvPicPr>
+                          <pic:cNvPr id="3" name="Picture 3"/>
+                          <pic:cNvPicPr/>
+                        </pic:nvPicPr>
+                        <pic:blipFill>
+                          <a:blip r:embed="rId6" cstate="print">
+                            <a:extLst>
+                              <a:ext uri="{28A0092B-C50C-407E-A947-70E740481C1C}">
+                                <a14:useLocalDpi xmlns:a14="http://schemas.microsoft.com/office/drawing/2010/main" val="0"/>
+                              </a:ext>
+                            </a:extLst>
+                          </a:blip>
+                          <a:stretch>
+                            <a:fillRect/>
+                          </a:stretch>
+                        </pic:blipFill>
+                        <pic:spPr>
+                          <a:xfrm>
+                            <a:off x="0" y="0"/>
+                            <a:ext cx="1784350" cy="467360"/>
+                          </a:xfrm>
+                          <a:prstGeom prst="rect">
+                            <a:avLst/>
+                          </a:prstGeom>
+                        </pic:spPr>
+                      </pic:pic>
+                    </a:graphicData>
+                  </a:graphic>
+                </wp:inline>
+              </w:drawing>
+            </w:r>
           </w:p>
         </w:tc>
       </w:tr>
@@ -493,31 +704,99 @@
               </w:pBdr>
               <w:spacing w:line="240" w:lineRule="auto"/>
             </w:pPr>
-          </w:p>
-        </w:tc>
-        <w:tc>
-          <w:tcPr>
-            <w:tcW w:w="3010" w:type="dxa"/>
-            <w:shd w:val="clear" w:color="auto" w:fill="auto"/>
-            <w:tcMar>
-              <w:top w:w="100" w:type="dxa"/>
-              <w:left w:w="100" w:type="dxa"/>
-              <w:bottom w:w="100" w:type="dxa"/>
-              <w:right w:w="100" w:type="dxa"/>
-            </w:tcMar>
-          </w:tcPr>
-          <w:p>
-            <w:pPr>
-              <w:widowControl w:val="0"/>
-              <w:pBdr>
-                <w:top w:val="nil"/>
-                <w:left w:val="nil"/>
-                <w:bottom w:val="nil"/>
-                <w:right w:val="nil"/>
-                <w:between w:val="nil"/>
-              </w:pBdr>
-              <w:spacing w:line="240" w:lineRule="auto"/>
-            </w:pPr>
+            <w:r>
+              <w:t xml:space="preserve">Prints “The order must be between 1 and 2” </w:t>
+            </w:r>
+          </w:p>
+          <w:p>
+            <w:pPr>
+              <w:widowControl w:val="0"/>
+              <w:pBdr>
+                <w:top w:val="nil"/>
+                <w:left w:val="nil"/>
+                <w:bottom w:val="nil"/>
+                <w:right w:val="nil"/>
+                <w:between w:val="nil"/>
+              </w:pBdr>
+              <w:spacing w:line="240" w:lineRule="auto"/>
+            </w:pPr>
+            <w:r>
+              <w:t>A</w:t>
+            </w:r>
+            <w:r>
+              <w:t>sks for input again</w:t>
+            </w:r>
+          </w:p>
+        </w:tc>
+        <w:tc>
+          <w:tcPr>
+            <w:tcW w:w="3010" w:type="dxa"/>
+            <w:shd w:val="clear" w:color="auto" w:fill="auto"/>
+            <w:tcMar>
+              <w:top w:w="100" w:type="dxa"/>
+              <w:left w:w="100" w:type="dxa"/>
+              <w:bottom w:w="100" w:type="dxa"/>
+              <w:right w:w="100" w:type="dxa"/>
+            </w:tcMar>
+          </w:tcPr>
+          <w:p>
+            <w:pPr>
+              <w:widowControl w:val="0"/>
+              <w:pBdr>
+                <w:top w:val="nil"/>
+                <w:left w:val="nil"/>
+                <w:bottom w:val="nil"/>
+                <w:right w:val="nil"/>
+                <w:between w:val="nil"/>
+              </w:pBdr>
+              <w:spacing w:line="240" w:lineRule="auto"/>
+            </w:pPr>
+            <w:r>
+              <w:rPr>
+                <w:noProof/>
+              </w:rPr>
+              <w:drawing>
+                <wp:inline distT="0" distB="0" distL="0" distR="0" wp14:anchorId="2EDC5792" wp14:editId="1539ADC1">
+                  <wp:extent cx="1784350" cy="514985"/>
+                  <wp:effectExtent l="0" t="0" r="6350" b="5715"/>
+                  <wp:docPr id="4" name="Picture 4"/>
+                  <wp:cNvGraphicFramePr>
+                    <a:graphicFrameLocks xmlns:a="http://schemas.openxmlformats.org/drawingml/2006/main" noChangeAspect="1"/>
+                  </wp:cNvGraphicFramePr>
+                  <a:graphic xmlns:a="http://schemas.openxmlformats.org/drawingml/2006/main">
+                    <a:graphicData uri="http://schemas.openxmlformats.org/drawingml/2006/picture">
+                      <pic:pic xmlns:pic="http://schemas.openxmlformats.org/drawingml/2006/picture">
+                        <pic:nvPicPr>
+                          <pic:cNvPr id="4" name="Picture 4"/>
+                          <pic:cNvPicPr/>
+                        </pic:nvPicPr>
+                        <pic:blipFill>
+                          <a:blip r:embed="rId7" cstate="print">
+                            <a:extLst>
+                              <a:ext uri="{28A0092B-C50C-407E-A947-70E740481C1C}">
+                                <a14:useLocalDpi xmlns:a14="http://schemas.microsoft.com/office/drawing/2010/main" val="0"/>
+                              </a:ext>
+                            </a:extLst>
+                          </a:blip>
+                          <a:stretch>
+                            <a:fillRect/>
+                          </a:stretch>
+                        </pic:blipFill>
+                        <pic:spPr>
+                          <a:xfrm>
+                            <a:off x="0" y="0"/>
+                            <a:ext cx="1784350" cy="514985"/>
+                          </a:xfrm>
+                          <a:prstGeom prst="rect">
+                            <a:avLst/>
+                          </a:prstGeom>
+                        </pic:spPr>
+                      </pic:pic>
+                    </a:graphicData>
+                  </a:graphic>
+                </wp:inline>
+              </w:drawing>
+            </w:r>
           </w:p>
         </w:tc>
       </w:tr>
@@ -579,31 +858,99 @@
               </w:pBdr>
               <w:spacing w:line="240" w:lineRule="auto"/>
             </w:pPr>
-          </w:p>
-        </w:tc>
-        <w:tc>
-          <w:tcPr>
-            <w:tcW w:w="3010" w:type="dxa"/>
-            <w:shd w:val="clear" w:color="auto" w:fill="auto"/>
-            <w:tcMar>
-              <w:top w:w="100" w:type="dxa"/>
-              <w:left w:w="100" w:type="dxa"/>
-              <w:bottom w:w="100" w:type="dxa"/>
-              <w:right w:w="100" w:type="dxa"/>
-            </w:tcMar>
-          </w:tcPr>
-          <w:p>
-            <w:pPr>
-              <w:widowControl w:val="0"/>
-              <w:pBdr>
-                <w:top w:val="nil"/>
-                <w:left w:val="nil"/>
-                <w:bottom w:val="nil"/>
-                <w:right w:val="nil"/>
-                <w:between w:val="nil"/>
-              </w:pBdr>
-              <w:spacing w:line="240" w:lineRule="auto"/>
-            </w:pPr>
+            <w:r>
+              <w:t xml:space="preserve">Prints “The order must be between 1 and 2” </w:t>
+            </w:r>
+          </w:p>
+          <w:p>
+            <w:pPr>
+              <w:widowControl w:val="0"/>
+              <w:pBdr>
+                <w:top w:val="nil"/>
+                <w:left w:val="nil"/>
+                <w:bottom w:val="nil"/>
+                <w:right w:val="nil"/>
+                <w:between w:val="nil"/>
+              </w:pBdr>
+              <w:spacing w:line="240" w:lineRule="auto"/>
+            </w:pPr>
+            <w:r>
+              <w:t>A</w:t>
+            </w:r>
+            <w:r>
+              <w:t>sks for input again</w:t>
+            </w:r>
+          </w:p>
+        </w:tc>
+        <w:tc>
+          <w:tcPr>
+            <w:tcW w:w="3010" w:type="dxa"/>
+            <w:shd w:val="clear" w:color="auto" w:fill="auto"/>
+            <w:tcMar>
+              <w:top w:w="100" w:type="dxa"/>
+              <w:left w:w="100" w:type="dxa"/>
+              <w:bottom w:w="100" w:type="dxa"/>
+              <w:right w:w="100" w:type="dxa"/>
+            </w:tcMar>
+          </w:tcPr>
+          <w:p>
+            <w:pPr>
+              <w:widowControl w:val="0"/>
+              <w:pBdr>
+                <w:top w:val="nil"/>
+                <w:left w:val="nil"/>
+                <w:bottom w:val="nil"/>
+                <w:right w:val="nil"/>
+                <w:between w:val="nil"/>
+              </w:pBdr>
+              <w:spacing w:line="240" w:lineRule="auto"/>
+            </w:pPr>
+            <w:r>
+              <w:rPr>
+                <w:noProof/>
+              </w:rPr>
+              <w:drawing>
+                <wp:inline distT="0" distB="0" distL="0" distR="0" wp14:anchorId="441A2219" wp14:editId="64D6FB71">
+                  <wp:extent cx="1784350" cy="508000"/>
+                  <wp:effectExtent l="0" t="0" r="6350" b="0"/>
+                  <wp:docPr id="5" name="Picture 5"/>
+                  <wp:cNvGraphicFramePr>
+                    <a:graphicFrameLocks xmlns:a="http://schemas.openxmlformats.org/drawingml/2006/main" noChangeAspect="1"/>
+                  </wp:cNvGraphicFramePr>
+                  <a:graphic xmlns:a="http://schemas.openxmlformats.org/drawingml/2006/main">
+                    <a:graphicData uri="http://schemas.openxmlformats.org/drawingml/2006/picture">
+                      <pic:pic xmlns:pic="http://schemas.openxmlformats.org/drawingml/2006/picture">
+                        <pic:nvPicPr>
+                          <pic:cNvPr id="5" name="Picture 5"/>
+                          <pic:cNvPicPr/>
+                        </pic:nvPicPr>
+                        <pic:blipFill>
+                          <a:blip r:embed="rId8" cstate="print">
+                            <a:extLst>
+                              <a:ext uri="{28A0092B-C50C-407E-A947-70E740481C1C}">
+                                <a14:useLocalDpi xmlns:a14="http://schemas.microsoft.com/office/drawing/2010/main" val="0"/>
+                              </a:ext>
+                            </a:extLst>
+                          </a:blip>
+                          <a:stretch>
+                            <a:fillRect/>
+                          </a:stretch>
+                        </pic:blipFill>
+                        <pic:spPr>
+                          <a:xfrm>
+                            <a:off x="0" y="0"/>
+                            <a:ext cx="1784350" cy="508000"/>
+                          </a:xfrm>
+                          <a:prstGeom prst="rect">
+                            <a:avLst/>
+                          </a:prstGeom>
+                        </pic:spPr>
+                      </pic:pic>
+                    </a:graphicData>
+                  </a:graphic>
+                </wp:inline>
+              </w:drawing>
+            </w:r>
           </w:p>
         </w:tc>
       </w:tr>
@@ -665,31 +1012,121 @@
               </w:pBdr>
               <w:spacing w:line="240" w:lineRule="auto"/>
             </w:pPr>
-          </w:p>
-        </w:tc>
-        <w:tc>
-          <w:tcPr>
-            <w:tcW w:w="3010" w:type="dxa"/>
-            <w:shd w:val="clear" w:color="auto" w:fill="auto"/>
-            <w:tcMar>
-              <w:top w:w="100" w:type="dxa"/>
-              <w:left w:w="100" w:type="dxa"/>
-              <w:bottom w:w="100" w:type="dxa"/>
-              <w:right w:w="100" w:type="dxa"/>
-            </w:tcMar>
-          </w:tcPr>
-          <w:p>
-            <w:pPr>
-              <w:widowControl w:val="0"/>
-              <w:pBdr>
-                <w:top w:val="nil"/>
-                <w:left w:val="nil"/>
-                <w:bottom w:val="nil"/>
-                <w:right w:val="nil"/>
-                <w:between w:val="nil"/>
-              </w:pBdr>
-              <w:spacing w:line="240" w:lineRule="auto"/>
-            </w:pPr>
+            <w:r>
+              <w:t xml:space="preserve">Prints </w:t>
+            </w:r>
+            <w:r>
+              <w:t xml:space="preserve">“This is not a valid number” </w:t>
+            </w:r>
+          </w:p>
+          <w:p>
+            <w:pPr>
+              <w:widowControl w:val="0"/>
+              <w:pBdr>
+                <w:top w:val="nil"/>
+                <w:left w:val="nil"/>
+                <w:bottom w:val="nil"/>
+                <w:right w:val="nil"/>
+                <w:between w:val="nil"/>
+              </w:pBdr>
+              <w:spacing w:line="240" w:lineRule="auto"/>
+            </w:pPr>
+            <w:r>
+              <w:t xml:space="preserve">Prints </w:t>
+            </w:r>
+            <w:r>
+              <w:t xml:space="preserve">“The order must be between 1 and 2” </w:t>
+            </w:r>
+          </w:p>
+          <w:p>
+            <w:pPr>
+              <w:widowControl w:val="0"/>
+              <w:pBdr>
+                <w:top w:val="nil"/>
+                <w:left w:val="nil"/>
+                <w:bottom w:val="nil"/>
+                <w:right w:val="nil"/>
+                <w:between w:val="nil"/>
+              </w:pBdr>
+              <w:spacing w:line="240" w:lineRule="auto"/>
+            </w:pPr>
+            <w:r>
+              <w:t>A</w:t>
+            </w:r>
+            <w:r>
+              <w:t>sks for input again</w:t>
+            </w:r>
+          </w:p>
+        </w:tc>
+        <w:tc>
+          <w:tcPr>
+            <w:tcW w:w="3010" w:type="dxa"/>
+            <w:shd w:val="clear" w:color="auto" w:fill="auto"/>
+            <w:tcMar>
+              <w:top w:w="100" w:type="dxa"/>
+              <w:left w:w="100" w:type="dxa"/>
+              <w:bottom w:w="100" w:type="dxa"/>
+              <w:right w:w="100" w:type="dxa"/>
+            </w:tcMar>
+          </w:tcPr>
+          <w:p>
+            <w:pPr>
+              <w:widowControl w:val="0"/>
+              <w:pBdr>
+                <w:top w:val="nil"/>
+                <w:left w:val="nil"/>
+                <w:bottom w:val="nil"/>
+                <w:right w:val="nil"/>
+                <w:between w:val="nil"/>
+              </w:pBdr>
+              <w:spacing w:line="240" w:lineRule="auto"/>
+            </w:pPr>
+            <w:r>
+              <w:rPr>
+                <w:noProof/>
+              </w:rPr>
+              <w:drawing>
+                <wp:inline distT="0" distB="0" distL="0" distR="0" wp14:anchorId="342FA724" wp14:editId="3802D697">
+                  <wp:extent cx="1784350" cy="545465"/>
+                  <wp:effectExtent l="0" t="0" r="6350" b="635"/>
+                  <wp:docPr id="6" name="Picture 6"/>
+                  <wp:cNvGraphicFramePr>
+                    <a:graphicFrameLocks xmlns:a="http://schemas.openxmlformats.org/drawingml/2006/main" noChangeAspect="1"/>
+                  </wp:cNvGraphicFramePr>
+                  <a:graphic xmlns:a="http://schemas.openxmlformats.org/drawingml/2006/main">
+                    <a:graphicData uri="http://schemas.openxmlformats.org/drawingml/2006/picture">
+                      <pic:pic xmlns:pic="http://schemas.openxmlformats.org/drawingml/2006/picture">
+                        <pic:nvPicPr>
+                          <pic:cNvPr id="6" name="Picture 6"/>
+                          <pic:cNvPicPr/>
+                        </pic:nvPicPr>
+                        <pic:blipFill>
+                          <a:blip r:embed="rId9" cstate="print">
+                            <a:extLst>
+                              <a:ext uri="{28A0092B-C50C-407E-A947-70E740481C1C}">
+                                <a14:useLocalDpi xmlns:a14="http://schemas.microsoft.com/office/drawing/2010/main" val="0"/>
+                              </a:ext>
+                            </a:extLst>
+                          </a:blip>
+                          <a:stretch>
+                            <a:fillRect/>
+                          </a:stretch>
+                        </pic:blipFill>
+                        <pic:spPr>
+                          <a:xfrm>
+                            <a:off x="0" y="0"/>
+                            <a:ext cx="1784350" cy="545465"/>
+                          </a:xfrm>
+                          <a:prstGeom prst="rect">
+                            <a:avLst/>
+                          </a:prstGeom>
+                        </pic:spPr>
+                      </pic:pic>
+                    </a:graphicData>
+                  </a:graphic>
+                </wp:inline>
+              </w:drawing>
+            </w:r>
           </w:p>
         </w:tc>
       </w:tr>
@@ -736,58 +1173,134 @@
             <w:r>
               <w:t xml:space="preserve">Name: </w:t>
             </w:r>
-            <w:bookmarkStart w:id="0" w:name="_GoBack"/>
-            <w:bookmarkEnd w:id="0"/>
-          </w:p>
-        </w:tc>
-        <w:tc>
-          <w:tcPr>
-            <w:tcW w:w="3010" w:type="dxa"/>
-            <w:shd w:val="clear" w:color="auto" w:fill="auto"/>
-            <w:tcMar>
-              <w:top w:w="100" w:type="dxa"/>
-              <w:left w:w="100" w:type="dxa"/>
-              <w:bottom w:w="100" w:type="dxa"/>
-              <w:right w:w="100" w:type="dxa"/>
-            </w:tcMar>
-          </w:tcPr>
-          <w:p>
-            <w:pPr>
-              <w:widowControl w:val="0"/>
-              <w:pBdr>
-                <w:top w:val="nil"/>
-                <w:left w:val="nil"/>
-                <w:bottom w:val="nil"/>
-                <w:right w:val="nil"/>
-                <w:between w:val="nil"/>
-              </w:pBdr>
-              <w:spacing w:line="240" w:lineRule="auto"/>
-            </w:pPr>
-          </w:p>
-        </w:tc>
-        <w:tc>
-          <w:tcPr>
-            <w:tcW w:w="3010" w:type="dxa"/>
-            <w:shd w:val="clear" w:color="auto" w:fill="auto"/>
-            <w:tcMar>
-              <w:top w:w="100" w:type="dxa"/>
-              <w:left w:w="100" w:type="dxa"/>
-              <w:bottom w:w="100" w:type="dxa"/>
-              <w:right w:w="100" w:type="dxa"/>
-            </w:tcMar>
-          </w:tcPr>
-          <w:p>
-            <w:pPr>
-              <w:widowControl w:val="0"/>
-              <w:pBdr>
-                <w:top w:val="nil"/>
-                <w:left w:val="nil"/>
-                <w:bottom w:val="nil"/>
-                <w:right w:val="nil"/>
-                <w:between w:val="nil"/>
-              </w:pBdr>
-              <w:spacing w:line="240" w:lineRule="auto"/>
-            </w:pPr>
+            <w:proofErr w:type="spellStart"/>
+            <w:r>
+              <w:t>ryanne</w:t>
+            </w:r>
+            <w:proofErr w:type="spellEnd"/>
+          </w:p>
+        </w:tc>
+        <w:tc>
+          <w:tcPr>
+            <w:tcW w:w="3010" w:type="dxa"/>
+            <w:shd w:val="clear" w:color="auto" w:fill="auto"/>
+            <w:tcMar>
+              <w:top w:w="100" w:type="dxa"/>
+              <w:left w:w="100" w:type="dxa"/>
+              <w:bottom w:w="100" w:type="dxa"/>
+              <w:right w:w="100" w:type="dxa"/>
+            </w:tcMar>
+          </w:tcPr>
+          <w:p>
+            <w:pPr>
+              <w:widowControl w:val="0"/>
+              <w:pBdr>
+                <w:top w:val="nil"/>
+                <w:left w:val="nil"/>
+                <w:bottom w:val="nil"/>
+                <w:right w:val="nil"/>
+                <w:between w:val="nil"/>
+              </w:pBdr>
+              <w:spacing w:line="240" w:lineRule="auto"/>
+            </w:pPr>
+            <w:r>
+              <w:t>Prints “</w:t>
+            </w:r>
+            <w:proofErr w:type="spellStart"/>
+            <w:r>
+              <w:t>Ryanne</w:t>
+            </w:r>
+            <w:proofErr w:type="spellEnd"/>
+            <w:r>
+              <w:t xml:space="preserve">” </w:t>
+            </w:r>
+          </w:p>
+          <w:p>
+            <w:pPr>
+              <w:widowControl w:val="0"/>
+              <w:pBdr>
+                <w:top w:val="nil"/>
+                <w:left w:val="nil"/>
+                <w:bottom w:val="nil"/>
+                <w:right w:val="nil"/>
+                <w:between w:val="nil"/>
+              </w:pBdr>
+              <w:spacing w:line="240" w:lineRule="auto"/>
+            </w:pPr>
+            <w:r>
+              <w:t>Moves on to phone number</w:t>
+            </w:r>
+          </w:p>
+        </w:tc>
+        <w:tc>
+          <w:tcPr>
+            <w:tcW w:w="3010" w:type="dxa"/>
+            <w:shd w:val="clear" w:color="auto" w:fill="auto"/>
+            <w:tcMar>
+              <w:top w:w="100" w:type="dxa"/>
+              <w:left w:w="100" w:type="dxa"/>
+              <w:bottom w:w="100" w:type="dxa"/>
+              <w:right w:w="100" w:type="dxa"/>
+            </w:tcMar>
+          </w:tcPr>
+          <w:p>
+            <w:pPr>
+              <w:widowControl w:val="0"/>
+              <w:pBdr>
+                <w:top w:val="nil"/>
+                <w:left w:val="nil"/>
+                <w:bottom w:val="nil"/>
+                <w:right w:val="nil"/>
+                <w:between w:val="nil"/>
+              </w:pBdr>
+              <w:spacing w:line="240" w:lineRule="auto"/>
+            </w:pPr>
+            <w:r>
+              <w:rPr>
+                <w:noProof/>
+              </w:rPr>
+              <w:drawing>
+                <wp:inline distT="0" distB="0" distL="0" distR="0" wp14:anchorId="622334B4" wp14:editId="376A2FAE">
+                  <wp:extent cx="1784350" cy="705485"/>
+                  <wp:effectExtent l="0" t="0" r="6350" b="5715"/>
+                  <wp:docPr id="7" name="Picture 7"/>
+                  <wp:cNvGraphicFramePr>
+                    <a:graphicFrameLocks xmlns:a="http://schemas.openxmlformats.org/drawingml/2006/main" noChangeAspect="1"/>
+                  </wp:cNvGraphicFramePr>
+                  <a:graphic xmlns:a="http://schemas.openxmlformats.org/drawingml/2006/main">
+                    <a:graphicData uri="http://schemas.openxmlformats.org/drawingml/2006/picture">
+                      <pic:pic xmlns:pic="http://schemas.openxmlformats.org/drawingml/2006/picture">
+                        <pic:nvPicPr>
+                          <pic:cNvPr id="7" name="Picture 7"/>
+                          <pic:cNvPicPr/>
+                        </pic:nvPicPr>
+                        <pic:blipFill>
+                          <a:blip r:embed="rId10" cstate="print">
+                            <a:extLst>
+                              <a:ext uri="{28A0092B-C50C-407E-A947-70E740481C1C}">
+                                <a14:useLocalDpi xmlns:a14="http://schemas.microsoft.com/office/drawing/2010/main" val="0"/>
+                              </a:ext>
+                            </a:extLst>
+                          </a:blip>
+                          <a:stretch>
+                            <a:fillRect/>
+                          </a:stretch>
+                        </pic:blipFill>
+                        <pic:spPr>
+                          <a:xfrm>
+                            <a:off x="0" y="0"/>
+                            <a:ext cx="1784350" cy="705485"/>
+                          </a:xfrm>
+                          <a:prstGeom prst="rect">
+                            <a:avLst/>
+                          </a:prstGeom>
+                        </pic:spPr>
+                      </pic:pic>
+                    </a:graphicData>
+                  </a:graphic>
+                </wp:inline>
+              </w:drawing>
+            </w:r>
           </w:p>
         </w:tc>
       </w:tr>
@@ -1245,6 +1758,7 @@
               <w:spacing w:line="240" w:lineRule="auto"/>
             </w:pPr>
             <w:r>
+              <w:lastRenderedPageBreak/>
               <w:t>Order Type: 1</w:t>
             </w:r>
           </w:p>
@@ -1552,7 +2066,6 @@
               <w:spacing w:line="240" w:lineRule="auto"/>
             </w:pPr>
             <w:r>
-              <w:lastRenderedPageBreak/>
               <w:t>Order Type: 2</w:t>
             </w:r>
           </w:p>
@@ -2423,6 +2936,7 @@
               <w:spacing w:line="240" w:lineRule="auto"/>
             </w:pPr>
             <w:r>
+              <w:lastRenderedPageBreak/>
               <w:t>Street Name:</w:t>
             </w:r>
           </w:p>
@@ -2670,7 +3184,6 @@
               <w:spacing w:line="240" w:lineRule="auto"/>
             </w:pPr>
             <w:r>
-              <w:lastRenderedPageBreak/>
               <w:t>How many pizzas: 1-5</w:t>
             </w:r>
           </w:p>
@@ -3939,6 +4452,7 @@
               <w:spacing w:line="240" w:lineRule="auto"/>
             </w:pPr>
             <w:r>
+              <w:lastRenderedPageBreak/>
               <w:t>Confirm Order: &lt;blank&gt;</w:t>
             </w:r>
           </w:p>
@@ -4298,7 +4812,6 @@
               <w:spacing w:line="240" w:lineRule="auto"/>
             </w:pPr>
             <w:r>
-              <w:lastRenderedPageBreak/>
               <w:t>Confirm Order: 1</w:t>
             </w:r>
           </w:p>
@@ -6328,7 +6841,7 @@
 </file>
 
 <file path=word/styles.xml><?xml version="1.0" encoding="utf-8"?>
-<w:styles xmlns:mc="http://schemas.openxmlformats.org/markup-compatibility/2006" xmlns:r="http://schemas.openxmlformats.org/officeDocument/2006/relationships" xmlns:w="http://schemas.openxmlformats.org/wordprocessingml/2006/main" xmlns:w14="http://schemas.microsoft.com/office/word/2010/wordml" xmlns:w15="http://schemas.microsoft.com/office/word/2012/wordml" xmlns:w16cid="http://schemas.microsoft.com/office/word/2016/wordml/cid" xmlns:w16se="http://schemas.microsoft.com/office/word/2015/wordml/symex" mc:Ignorable="w14 w15 w16se w16cid">
+<w:styles xmlns:mc="http://schemas.openxmlformats.org/markup-compatibility/2006" xmlns:r="http://schemas.openxmlformats.org/officeDocument/2006/relationships" xmlns:w="http://schemas.openxmlformats.org/wordprocessingml/2006/main" xmlns:w14="http://schemas.microsoft.com/office/word/2010/wordml" xmlns:w15="http://schemas.microsoft.com/office/word/2012/wordml" xmlns:w16cex="http://schemas.microsoft.com/office/word/2018/wordml/cex" xmlns:w16cid="http://schemas.microsoft.com/office/word/2016/wordml/cid" xmlns:w16="http://schemas.microsoft.com/office/word/2018/wordml" xmlns:w16sdtdh="http://schemas.microsoft.com/office/word/2020/wordml/sdtdatahash" xmlns:w16se="http://schemas.microsoft.com/office/word/2015/wordml/symex" mc:Ignorable="w14 w15 w16se w16cid w16 w16cex w16sdtdh">
   <w:docDefaults>
     <w:rPrDefault>
       <w:rPr>
@@ -6344,7 +6857,7 @@
       </w:pPr>
     </w:pPrDefault>
   </w:docDefaults>
-  <w:latentStyles w:defLockedState="0" w:defUIPriority="99" w:defSemiHidden="0" w:defUnhideWhenUsed="0" w:defQFormat="0" w:count="375">
+  <w:latentStyles w:defLockedState="0" w:defUIPriority="99" w:defSemiHidden="0" w:defUnhideWhenUsed="0" w:defQFormat="0" w:count="376">
     <w:lsdException w:name="Normal" w:uiPriority="0" w:qFormat="1"/>
     <w:lsdException w:name="heading 1" w:uiPriority="9" w:qFormat="1"/>
     <w:lsdException w:name="heading 2" w:semiHidden="1" w:uiPriority="9" w:unhideWhenUsed="1" w:qFormat="1"/>
@@ -6450,7 +6963,6 @@
     <w:lsdException w:name="HTML Sample" w:semiHidden="1" w:unhideWhenUsed="1"/>
     <w:lsdException w:name="HTML Typewriter" w:semiHidden="1" w:unhideWhenUsed="1"/>
     <w:lsdException w:name="HTML Variable" w:semiHidden="1" w:unhideWhenUsed="1"/>
-    <w:lsdException w:name="Normal Table" w:semiHidden="1" w:unhideWhenUsed="1"/>
     <w:lsdException w:name="annotation subject" w:semiHidden="1" w:unhideWhenUsed="1"/>
     <w:lsdException w:name="No List" w:semiHidden="1" w:unhideWhenUsed="1"/>
     <w:lsdException w:name="Outline List 1" w:semiHidden="1" w:unhideWhenUsed="1"/>
@@ -6497,10 +7009,8 @@
     <w:lsdException w:name="Table Subtle 2" w:semiHidden="1" w:unhideWhenUsed="1"/>
     <w:lsdException w:name="Table Web 1" w:semiHidden="1" w:unhideWhenUsed="1"/>
     <w:lsdException w:name="Table Web 2" w:semiHidden="1" w:unhideWhenUsed="1"/>
-    <w:lsdException w:name="Table Web 3" w:semiHidden="1" w:unhideWhenUsed="1"/>
     <w:lsdException w:name="Balloon Text" w:semiHidden="1" w:unhideWhenUsed="1"/>
     <w:lsdException w:name="Table Grid" w:uiPriority="39"/>
-    <w:lsdException w:name="Table Theme" w:semiHidden="1" w:unhideWhenUsed="1"/>
     <w:lsdException w:name="Placeholder Text" w:semiHidden="1"/>
     <w:lsdException w:name="No Spacing" w:uiPriority="1" w:qFormat="1"/>
     <w:lsdException w:name="Light Shading" w:uiPriority="60"/>
@@ -6720,6 +7230,7 @@
     <w:lsdException w:name="Smart Hyperlink" w:semiHidden="1" w:unhideWhenUsed="1"/>
     <w:lsdException w:name="Hashtag" w:semiHidden="1" w:unhideWhenUsed="1"/>
     <w:lsdException w:name="Unresolved Mention" w:semiHidden="1" w:unhideWhenUsed="1"/>
+    <w:lsdException w:name="Smart Link" w:semiHidden="1" w:unhideWhenUsed="1"/>
   </w:latentStyles>
   <w:style w:type="paragraph" w:default="1" w:styleId="Normal">
     <w:name w:val="Normal"/>

</xml_diff>